<commit_message>
Explorer does not throw any errors on start, mind you it doesn't do anything either...
</commit_message>
<xml_diff>
--- a/app/docs/ESEAndroid.docx
+++ b/app/docs/ESEAndroid.docx
@@ -2,6 +2,14 @@
 <file path=word/document.xml><?xml version="1.0" encoding="utf-8"?>
 <w:document xmlns:wpc="http://schemas.microsoft.com/office/word/2010/wordprocessingCanvas" xmlns:mc="http://schemas.openxmlformats.org/markup-compatibility/2006" xmlns:o="urn:schemas-microsoft-com:office:office" xmlns:r="http://schemas.openxmlformats.org/officeDocument/2006/relationships" xmlns:m="http://schemas.openxmlformats.org/officeDocument/2006/math" xmlns:v="urn:schemas-microsoft-com:vml" xmlns:wp14="http://schemas.microsoft.com/office/word/2010/wordprocessingDrawing" xmlns:wp="http://schemas.openxmlformats.org/drawingml/2006/wordprocessingDrawing" xmlns:w10="urn:schemas-microsoft-com:office:word" xmlns:w="http://schemas.openxmlformats.org/wordprocessingml/2006/main" xmlns:w14="http://schemas.microsoft.com/office/word/2010/wordml" xmlns:wpg="http://schemas.microsoft.com/office/word/2010/wordprocessingGroup" xmlns:wpi="http://schemas.microsoft.com/office/word/2010/wordprocessingInk" xmlns:wne="http://schemas.microsoft.com/office/word/2006/wordml" xmlns:wps="http://schemas.microsoft.com/office/word/2010/wordprocessingShape" mc:Ignorable="w14 wp14">
   <w:body>
+    <w:p>
+      <w:pPr>
+        <w:pStyle w:val="Heading1"/>
+      </w:pPr>
+      <w:r>
+        <w:t>TODO:</w:t>
+      </w:r>
+    </w:p>
     <w:p>
       <w:pPr>
         <w:pStyle w:val="ListParagraph"/>
@@ -18,7 +26,7 @@
         <w:rPr>
           <w:rFonts w:ascii="Calibri" w:hAnsi="Calibri"/>
         </w:rPr>
-        <w:t>Make the project have a main activity with nif kf bullet sub activities, will need file picking for all</w:t>
+        <w:t>Make new project for morrowind kick off</w:t>
       </w:r>
     </w:p>
     <w:p>
@@ -37,7 +45,7 @@
         <w:rPr>
           <w:rFonts w:ascii="Calibri" w:hAnsi="Calibri"/>
         </w:rPr>
-        <w:t>Make new project for morrowind kick off</w:t>
+        <w:t>Do the joglespipeline project fork now before forgetting, then sort out pulling</w:t>
       </w:r>
     </w:p>
     <w:p>
@@ -56,7 +64,7 @@
         <w:rPr>
           <w:rFonts w:ascii="Calibri" w:hAnsi="Calibri"/>
         </w:rPr>
-        <w:t>Sort out docs one in each done cleanly</w:t>
+        <w:t>Various nif files cause a crash, find and stop</w:t>
       </w:r>
     </w:p>
     <w:p>
@@ -66,7 +74,10 @@
           <w:ilvl w:val="0"/>
           <w:numId w:val="1"/>
         </w:numPr>
-        <w:spacing w:after="0"/>
+        <w:autoSpaceDE w:val="0"/>
+        <w:autoSpaceDN w:val="0"/>
+        <w:adjustRightInd w:val="0"/>
+        <w:spacing w:after="0" w:line="240" w:lineRule="auto"/>
         <w:rPr>
           <w:rFonts w:ascii="Calibri" w:hAnsi="Calibri"/>
         </w:rPr>
@@ -75,7 +86,7 @@
         <w:rPr>
           <w:rFonts w:ascii="Calibri" w:hAnsi="Calibri"/>
         </w:rPr>
-        <w:t>Check git of android is in the shape i hope</w:t>
+        <w:t>Oblivion shaders appear to not like textures missing or something, see anvil for examples</w:t>
       </w:r>
     </w:p>
     <w:p>
@@ -85,7 +96,10 @@
           <w:ilvl w:val="0"/>
           <w:numId w:val="1"/>
         </w:numPr>
-        <w:spacing w:after="0"/>
+        <w:autoSpaceDE w:val="0"/>
+        <w:autoSpaceDN w:val="0"/>
+        <w:adjustRightInd w:val="0"/>
+        <w:spacing w:after="0" w:line="240" w:lineRule="auto"/>
         <w:rPr>
           <w:rFonts w:ascii="Calibri" w:hAnsi="Calibri"/>
         </w:rPr>
@@ -94,7 +108,7 @@
         <w:rPr>
           <w:rFonts w:ascii="Calibri" w:hAnsi="Calibri"/>
         </w:rPr>
-        <w:t>Do the joglespipeline project fork now before forgetting, then sort out pulling</w:t>
+        <w:t>W/Adreno-ES20: &lt;__load_uniform_float:841&gt;: GL_INVALID_OPERATION appears in logcat a lot! Web says some setuniform is to blame, only happens a couple of times a second, so not major</w:t>
       </w:r>
     </w:p>
     <w:p>
@@ -109,108 +123,33 @@
           <w:rFonts w:ascii="Calibri" w:hAnsi="Calibri"/>
         </w:rPr>
       </w:pPr>
-      <w:r>
+    </w:p>
+    <w:p>
+      <w:pPr>
+        <w:spacing w:after="0"/>
         <w:rPr>
           <w:rFonts w:ascii="Calibri" w:hAnsi="Calibri"/>
         </w:rPr>
-        <w:t>Figure out a wee icon that is not jogl</w:t>
-      </w:r>
-    </w:p>
-    <w:p>
-      <w:pPr>
-        <w:pStyle w:val="ListParagraph"/>
-        <w:numPr>
-          <w:ilvl w:val="0"/>
-          <w:numId w:val="1"/>
-        </w:numPr>
-        <w:spacing w:after="0"/>
-        <w:rPr>
-          <w:rFonts w:ascii="Calibri" w:hAnsi="Calibri"/>
-        </w:rPr>
-      </w:pPr>
-      <w:r>
-        <w:rPr>
-          <w:rFonts w:ascii="Calibri" w:hAnsi="Calibri"/>
-        </w:rPr>
-        <w:t>Various nif files cause a crash, find and stop</w:t>
-      </w:r>
-    </w:p>
-    <w:p>
-      <w:pPr>
-        <w:pStyle w:val="ListParagraph"/>
-        <w:numPr>
-          <w:ilvl w:val="0"/>
-          <w:numId w:val="1"/>
-        </w:numPr>
-        <w:spacing w:after="0"/>
-        <w:rPr>
-          <w:rFonts w:ascii="Calibri" w:hAnsi="Calibri"/>
-        </w:rPr>
-      </w:pPr>
-      <w:r>
-        <w:rPr>
-          <w:rFonts w:ascii="Calibri" w:hAnsi="Calibri"/>
-        </w:rPr>
-        <w:t>Etc2 the other games and make a bsa file of them</w:t>
-      </w:r>
-      <w:r>
-        <w:rPr>
-          <w:rFonts w:ascii="Calibri" w:hAnsi="Calibri"/>
-        </w:rPr>
-        <w:t xml:space="preserve"> -  underway</w:t>
-      </w:r>
-    </w:p>
-    <w:p>
-      <w:pPr>
-        <w:pStyle w:val="ListParagraph"/>
-        <w:numPr>
-          <w:ilvl w:val="0"/>
-          <w:numId w:val="1"/>
-        </w:numPr>
-        <w:spacing w:after="0"/>
-        <w:rPr>
-          <w:rFonts w:ascii="Calibri" w:hAnsi="Calibri"/>
-        </w:rPr>
-      </w:pPr>
-      <w:r>
-        <w:rPr>
-          <w:rFonts w:ascii="Calibri" w:hAnsi="Calibri"/>
-        </w:rPr>
-        <w:t>Order some sdcard ssd space, pclook 64g micro sd is good</w:t>
-      </w:r>
-      <w:r>
-        <w:rPr>
-          <w:rFonts w:ascii="Calibri" w:hAnsi="Calibri"/>
-        </w:rPr>
-        <w:t>-  card on the way</w:t>
-      </w:r>
-    </w:p>
-    <w:p>
-      <w:pPr>
-        <w:spacing w:after="0"/>
-        <w:rPr>
-          <w:rFonts w:ascii="Calibri" w:hAnsi="Calibri"/>
-        </w:rPr>
-      </w:pPr>
-    </w:p>
-    <w:p>
-      <w:pPr>
-        <w:spacing w:after="0"/>
-      </w:pPr>
-    </w:p>
-    <w:p>
-      <w:pPr>
-        <w:spacing w:after="0"/>
-      </w:pPr>
-    </w:p>
-    <w:p>
-      <w:pPr>
-        <w:spacing w:after="0"/>
-      </w:pPr>
-    </w:p>
-    <w:p>
-      <w:pPr>
-        <w:spacing w:after="0"/>
+      </w:pPr>
+    </w:p>
+    <w:p>
+      <w:pPr>
+        <w:spacing w:after="0"/>
+      </w:pPr>
+    </w:p>
+    <w:p>
+      <w:pPr>
+        <w:spacing w:after="0"/>
+      </w:pPr>
+    </w:p>
+    <w:p>
+      <w:pPr>
+        <w:spacing w:after="0"/>
+      </w:pPr>
+    </w:p>
+    <w:p>
+      <w:pPr>
+        <w:pStyle w:val="Heading1"/>
       </w:pPr>
       <w:r>
         <w:t>Notes:</w:t>
@@ -261,7 +200,15 @@
         <w:spacing w:after="0"/>
       </w:pPr>
       <w:r>
-        <w:t xml:space="preserve">Ok first up sdk23 new permission must ask to acces external storage using new </w:t>
+        <w:t>Ok first up sdk23 new permission must ask to acces</w:t>
+      </w:r>
+      <w:r>
+        <w:t>s</w:t>
+      </w:r>
+      <w:bookmarkStart w:id="0" w:name="_GoBack"/>
+      <w:bookmarkEnd w:id="0"/>
+      <w:r>
+        <w:t xml:space="preserve"> external storage using new </w:t>
       </w:r>
     </w:p>
     <w:p>
@@ -642,6 +589,7 @@
           <w:sz w:val="24"/>
           <w:szCs w:val="24"/>
         </w:rPr>
+        <w:lastRenderedPageBreak/>
         <w:t>They had a go at openMW and just said no android – because free and open source</w:t>
       </w:r>
     </w:p>
@@ -688,7 +636,6 @@
           <w:sz w:val="24"/>
           <w:szCs w:val="24"/>
         </w:rPr>
-        <w:lastRenderedPageBreak/>
         <w:t>Yeah, nay.</w:t>
       </w:r>
     </w:p>
@@ -1138,8 +1085,6 @@
       <w:pPr>
         <w:spacing w:after="0"/>
       </w:pPr>
-      <w:bookmarkStart w:id="0" w:name="_GoBack"/>
-      <w:bookmarkEnd w:id="0"/>
     </w:p>
     <w:sectPr>
       <w:pgSz w:w="11906" w:h="16838"/>
@@ -1239,8 +1184,124 @@
       </w:pPr>
     </w:lvl>
   </w:abstractNum>
+  <w:abstractNum w:abstractNumId="1">
+    <w:nsid w:val="62034F3B"/>
+    <w:multiLevelType w:val="hybridMultilevel"/>
+    <w:tmpl w:val="8554584A"/>
+    <w:lvl w:ilvl="0" w:tplc="1409000F">
+      <w:start w:val="1"/>
+      <w:numFmt w:val="decimal"/>
+      <w:lvlText w:val="%1."/>
+      <w:lvlJc w:val="left"/>
+      <w:pPr>
+        <w:ind w:left="720" w:hanging="360"/>
+      </w:pPr>
+    </w:lvl>
+    <w:lvl w:ilvl="1" w:tplc="14090019">
+      <w:start w:val="1"/>
+      <w:numFmt w:val="lowerLetter"/>
+      <w:lvlText w:val="%2."/>
+      <w:lvlJc w:val="left"/>
+      <w:pPr>
+        <w:ind w:left="1440" w:hanging="360"/>
+      </w:pPr>
+    </w:lvl>
+    <w:lvl w:ilvl="2" w:tplc="1409001B">
+      <w:start w:val="1"/>
+      <w:numFmt w:val="lowerRoman"/>
+      <w:lvlText w:val="%3."/>
+      <w:lvlJc w:val="right"/>
+      <w:pPr>
+        <w:ind w:left="2160" w:hanging="180"/>
+      </w:pPr>
+    </w:lvl>
+    <w:lvl w:ilvl="3" w:tplc="1409000F">
+      <w:start w:val="1"/>
+      <w:numFmt w:val="decimal"/>
+      <w:lvlText w:val="%4."/>
+      <w:lvlJc w:val="left"/>
+      <w:pPr>
+        <w:ind w:left="2880" w:hanging="360"/>
+      </w:pPr>
+    </w:lvl>
+    <w:lvl w:ilvl="4" w:tplc="14090019">
+      <w:start w:val="1"/>
+      <w:numFmt w:val="lowerLetter"/>
+      <w:lvlText w:val="%5."/>
+      <w:lvlJc w:val="left"/>
+      <w:pPr>
+        <w:ind w:left="3600" w:hanging="360"/>
+      </w:pPr>
+    </w:lvl>
+    <w:lvl w:ilvl="5" w:tplc="1409001B">
+      <w:start w:val="1"/>
+      <w:numFmt w:val="lowerRoman"/>
+      <w:lvlText w:val="%6."/>
+      <w:lvlJc w:val="right"/>
+      <w:pPr>
+        <w:ind w:left="4320" w:hanging="180"/>
+      </w:pPr>
+    </w:lvl>
+    <w:lvl w:ilvl="6" w:tplc="1409000F">
+      <w:start w:val="1"/>
+      <w:numFmt w:val="decimal"/>
+      <w:lvlText w:val="%7."/>
+      <w:lvlJc w:val="left"/>
+      <w:pPr>
+        <w:ind w:left="5040" w:hanging="360"/>
+      </w:pPr>
+    </w:lvl>
+    <w:lvl w:ilvl="7" w:tplc="14090019">
+      <w:start w:val="1"/>
+      <w:numFmt w:val="lowerLetter"/>
+      <w:lvlText w:val="%8."/>
+      <w:lvlJc w:val="left"/>
+      <w:pPr>
+        <w:ind w:left="5760" w:hanging="360"/>
+      </w:pPr>
+    </w:lvl>
+    <w:lvl w:ilvl="8" w:tplc="1409001B">
+      <w:start w:val="1"/>
+      <w:numFmt w:val="lowerRoman"/>
+      <w:lvlText w:val="%9."/>
+      <w:lvlJc w:val="right"/>
+      <w:pPr>
+        <w:ind w:left="6480" w:hanging="180"/>
+      </w:pPr>
+    </w:lvl>
+  </w:abstractNum>
   <w:num w:numId="1">
     <w:abstractNumId w:val="0"/>
+  </w:num>
+  <w:num w:numId="2">
+    <w:abstractNumId w:val="1"/>
+    <w:lvlOverride w:ilvl="0">
+      <w:startOverride w:val="1"/>
+    </w:lvlOverride>
+    <w:lvlOverride w:ilvl="1">
+      <w:startOverride w:val="1"/>
+    </w:lvlOverride>
+    <w:lvlOverride w:ilvl="2">
+      <w:startOverride w:val="1"/>
+    </w:lvlOverride>
+    <w:lvlOverride w:ilvl="3">
+      <w:startOverride w:val="1"/>
+    </w:lvlOverride>
+    <w:lvlOverride w:ilvl="4">
+      <w:startOverride w:val="1"/>
+    </w:lvlOverride>
+    <w:lvlOverride w:ilvl="5">
+      <w:startOverride w:val="1"/>
+    </w:lvlOverride>
+    <w:lvlOverride w:ilvl="6">
+      <w:startOverride w:val="1"/>
+    </w:lvlOverride>
+    <w:lvlOverride w:ilvl="7">
+      <w:startOverride w:val="1"/>
+    </w:lvlOverride>
+    <w:lvlOverride w:ilvl="8">
+      <w:startOverride w:val="1"/>
+    </w:lvlOverride>
   </w:num>
 </w:numbering>
 </file>

</xml_diff>